<commit_message>
update report 1 JP
update report 1 JP
</commit_message>
<xml_diff>
--- a/WIP/Users/MaiTTT/BUIN_Progress_Report1_Week01_JP.docx
+++ b/WIP/Users/MaiTTT/BUIN_Progress_Report1_Week01_JP.docx
@@ -199,9 +199,6 @@
           <w:p>
             <w:pPr>
               <w:pStyle w:val="Bang"/>
-              <w:rPr>
-                <w:lang w:eastAsia="ja-JP"/>
-              </w:rPr>
             </w:pPr>
           </w:p>
         </w:tc>
@@ -701,9 +698,15 @@
           <w:p>
             <w:pPr>
               <w:pStyle w:val="Bang"/>
-            </w:pPr>
-            <w:r>
-              <w:t>05-11-2015</w:t>
+              <w:rPr>
+                <w:rFonts w:hint="eastAsia"/>
+              </w:rPr>
+            </w:pPr>
+            <w:r>
+              <w:rPr>
+                <w:rFonts w:hint="eastAsia"/>
+              </w:rPr>
+              <w:t>２０１５年５月１１日</w:t>
             </w:r>
           </w:p>
         </w:tc>
@@ -751,7 +754,34 @@
               <w:pStyle w:val="Bang"/>
             </w:pPr>
             <w:r>
-              <w:t>08-21-2015</w:t>
+              <w:rPr>
+                <w:rFonts w:hint="eastAsia"/>
+              </w:rPr>
+              <w:t>２０１５年</w:t>
+            </w:r>
+            <w:r>
+              <w:rPr>
+                <w:rFonts w:hint="eastAsia"/>
+              </w:rPr>
+              <w:t>５</w:t>
+            </w:r>
+            <w:r>
+              <w:rPr>
+                <w:rFonts w:hint="eastAsia"/>
+              </w:rPr>
+              <w:t>月</w:t>
+            </w:r>
+            <w:r>
+              <w:rPr>
+                <w:rFonts w:hint="eastAsia"/>
+              </w:rPr>
+              <w:t>８</w:t>
+            </w:r>
+            <w:r>
+              <w:rPr>
+                <w:rFonts w:hint="eastAsia"/>
+              </w:rPr>
+              <w:t>日</w:t>
             </w:r>
           </w:p>
         </w:tc>
@@ -806,7 +836,10 @@
               <w:pStyle w:val="Bang"/>
             </w:pPr>
             <w:r>
-              <w:t>5 members</w:t>
+              <w:rPr>
+                <w:rFonts w:hint="eastAsia"/>
+              </w:rPr>
+              <w:t>５人</w:t>
             </w:r>
           </w:p>
         </w:tc>
@@ -871,7 +904,19 @@
               <w:pStyle w:val="Bang"/>
             </w:pPr>
             <w:r>
-              <w:t>350 person-days</w:t>
+              <w:rPr>
+                <w:rFonts w:hint="eastAsia"/>
+              </w:rPr>
+              <w:t>３５０</w:t>
+            </w:r>
+            <w:r>
+              <w:t xml:space="preserve"> </w:t>
+            </w:r>
+            <w:r>
+              <w:rPr>
+                <w:rFonts w:hint="eastAsia"/>
+              </w:rPr>
+              <w:t>作業日</w:t>
             </w:r>
           </w:p>
         </w:tc>
@@ -885,7 +930,34 @@
               <w:pStyle w:val="Bang"/>
             </w:pPr>
             <w:r>
-              <w:t>1 person-day = 8 person-hours</w:t>
+              <w:rPr>
+                <w:rFonts w:hint="eastAsia"/>
+              </w:rPr>
+              <w:t>１</w:t>
+            </w:r>
+            <w:r>
+              <w:rPr>
+                <w:rFonts w:hint="eastAsia"/>
+              </w:rPr>
+              <w:t>作業日</w:t>
+            </w:r>
+            <w:r>
+              <w:t xml:space="preserve">= </w:t>
+            </w:r>
+            <w:r>
+              <w:rPr>
+                <w:rFonts w:hint="eastAsia"/>
+              </w:rPr>
+              <w:t>８</w:t>
+            </w:r>
+            <w:r>
+              <w:t xml:space="preserve"> </w:t>
+            </w:r>
+            <w:r>
+              <w:rPr>
+                <w:rFonts w:hint="eastAsia"/>
+              </w:rPr>
+              <w:t>時間</w:t>
             </w:r>
           </w:p>
         </w:tc>
@@ -967,7 +1039,16 @@
               <w:pStyle w:val="Bang"/>
             </w:pPr>
             <w:r>
-              <w:t>20 person-days</w:t>
+              <w:rPr>
+                <w:rFonts w:hint="eastAsia"/>
+              </w:rPr>
+              <w:t>２０</w:t>
+            </w:r>
+            <w:r>
+              <w:rPr>
+                <w:rFonts w:hint="eastAsia"/>
+              </w:rPr>
+              <w:t>作業日</w:t>
             </w:r>
           </w:p>
         </w:tc>
@@ -1015,7 +1096,13 @@
               <w:pStyle w:val="Bang"/>
             </w:pPr>
             <w:r>
-              <w:t>330 person-days</w:t>
+              <w:rPr>
+                <w:rFonts w:hint="eastAsia"/>
+              </w:rPr>
+              <w:t>３３０</w:t>
+            </w:r>
+            <w:r>
+              <w:t xml:space="preserve"> person-days</w:t>
             </w:r>
           </w:p>
         </w:tc>
@@ -1140,7 +1227,6 @@
           <w:rFonts w:hint="eastAsia"/>
           <w:lang w:eastAsia="ja-JP"/>
         </w:rPr>
-        <w:lastRenderedPageBreak/>
         <w:t>要求変更管理</w:t>
       </w:r>
       <w:r>
@@ -1167,6 +1253,7 @@
           <w:rFonts w:hint="eastAsia"/>
           <w:lang w:eastAsia="ja-JP"/>
         </w:rPr>
+        <w:lastRenderedPageBreak/>
         <w:t>なし</w:t>
       </w:r>
     </w:p>
@@ -1222,7 +1309,7 @@
     </w:p>
     <w:tbl>
       <w:tblPr>
-        <w:tblW w:w="9360" w:type="dxa"/>
+        <w:tblW w:w="10260" w:type="dxa"/>
         <w:tblInd w:w="108" w:type="dxa"/>
         <w:tblBorders>
           <w:top w:val="single" w:sz="12" w:space="0" w:color="993300"/>
@@ -1239,8 +1326,8 @@
         <w:gridCol w:w="2847"/>
         <w:gridCol w:w="2160"/>
         <w:gridCol w:w="1260"/>
-        <w:gridCol w:w="1170"/>
-        <w:gridCol w:w="540"/>
+        <w:gridCol w:w="1260"/>
+        <w:gridCol w:w="1350"/>
         <w:gridCol w:w="1383"/>
       </w:tblGrid>
       <w:tr>
@@ -1252,10 +1339,14 @@
           <w:p>
             <w:pPr>
               <w:pStyle w:val="headingbang"/>
-            </w:pPr>
-            <w:r>
-              <w:rPr>
-                <w:rFonts w:hint="eastAsia"/>
+              <w:rPr>
+                <w:sz w:val="22"/>
+              </w:rPr>
+            </w:pPr>
+            <w:r>
+              <w:rPr>
+                <w:rFonts w:hint="eastAsia"/>
+                <w:sz w:val="22"/>
                 <w:lang w:eastAsia="ja-JP"/>
               </w:rPr>
               <w:t>タスク</w:t>
@@ -1270,10 +1361,14 @@
           <w:p>
             <w:pPr>
               <w:pStyle w:val="headingbang"/>
-            </w:pPr>
-            <w:r>
-              <w:rPr>
-                <w:rFonts w:hint="eastAsia"/>
+              <w:rPr>
+                <w:sz w:val="22"/>
+              </w:rPr>
+            </w:pPr>
+            <w:r>
+              <w:rPr>
+                <w:rFonts w:hint="eastAsia"/>
+                <w:sz w:val="22"/>
                 <w:lang w:eastAsia="ja-JP"/>
               </w:rPr>
               <w:t>責任者</w:t>
@@ -1289,12 +1384,14 @@
             <w:pPr>
               <w:pStyle w:val="headingbang"/>
               <w:rPr>
+                <w:sz w:val="22"/>
                 <w:lang w:eastAsia="ja-JP"/>
               </w:rPr>
             </w:pPr>
             <w:r>
               <w:rPr>
                 <w:rFonts w:hint="eastAsia"/>
+                <w:sz w:val="22"/>
                 <w:lang w:eastAsia="ja-JP"/>
               </w:rPr>
               <w:t>納品物</w:t>
@@ -1303,16 +1400,20 @@
         </w:tc>
         <w:tc>
           <w:tcPr>
-            <w:tcW w:w="1170" w:type="dxa"/>
+            <w:tcW w:w="1260" w:type="dxa"/>
             <w:shd w:val="clear" w:color="auto" w:fill="FFE8E1"/>
           </w:tcPr>
           <w:p>
             <w:pPr>
               <w:pStyle w:val="headingbang"/>
-            </w:pPr>
-            <w:r>
-              <w:rPr>
-                <w:rFonts w:hint="eastAsia"/>
+              <w:rPr>
+                <w:sz w:val="22"/>
+              </w:rPr>
+            </w:pPr>
+            <w:r>
+              <w:rPr>
+                <w:rFonts w:hint="eastAsia"/>
+                <w:sz w:val="22"/>
                 <w:lang w:eastAsia="ja-JP"/>
               </w:rPr>
               <w:t>ステータス</w:t>
@@ -1321,16 +1422,20 @@
         </w:tc>
         <w:tc>
           <w:tcPr>
-            <w:tcW w:w="540" w:type="dxa"/>
+            <w:tcW w:w="1350" w:type="dxa"/>
             <w:shd w:val="clear" w:color="auto" w:fill="FFE8E1"/>
           </w:tcPr>
           <w:p>
             <w:pPr>
               <w:pStyle w:val="headingbang"/>
-            </w:pPr>
-            <w:r>
-              <w:rPr>
-                <w:rFonts w:hint="eastAsia"/>
+              <w:rPr>
+                <w:sz w:val="22"/>
+              </w:rPr>
+            </w:pPr>
+            <w:r>
+              <w:rPr>
+                <w:rFonts w:hint="eastAsia"/>
+                <w:sz w:val="22"/>
                 <w:lang w:eastAsia="ja-JP"/>
               </w:rPr>
               <w:t>詳細</w:t>
@@ -1345,16 +1450,21 @@
           <w:p>
             <w:pPr>
               <w:pStyle w:val="headingbang"/>
-            </w:pPr>
-            <w:r>
-              <w:rPr>
-                <w:rFonts w:hint="eastAsia"/>
+              <w:rPr>
+                <w:sz w:val="22"/>
+              </w:rPr>
+            </w:pPr>
+            <w:r>
+              <w:rPr>
+                <w:rFonts w:hint="eastAsia"/>
+                <w:sz w:val="22"/>
                 <w:lang w:eastAsia="ja-JP"/>
               </w:rPr>
               <w:t>スケジュール</w:t>
             </w:r>
             <w:r>
               <w:rPr>
+                <w:sz w:val="22"/>
                 <w:lang w:eastAsia="ja-JP"/>
               </w:rPr>
               <w:br/>
@@ -1362,6 +1472,7 @@
             <w:r>
               <w:rPr>
                 <w:rFonts w:hint="eastAsia"/>
+                <w:sz w:val="22"/>
                 <w:lang w:eastAsia="ja-JP"/>
               </w:rPr>
               <w:t>変更</w:t>
@@ -1378,21 +1489,9 @@
           <w:p>
             <w:pPr>
               <w:pStyle w:val="Bang"/>
-              <w:rPr>
-                <w:lang w:eastAsia="ja-JP"/>
-              </w:rPr>
-            </w:pPr>
-            <w:r>
-              <w:t>BL_Introduction_Report</w:t>
-            </w:r>
-            <w:r>
-              <w:t>1_v</w:t>
-            </w:r>
-            <w:r>
-              <w:rPr>
-                <w:lang w:eastAsia="ja-JP"/>
-              </w:rPr>
-              <w:t>1.0_EN</w:t>
+            </w:pPr>
+            <w:r>
+              <w:t>BL_Introduction_Report1_v1.0_EN</w:t>
             </w:r>
           </w:p>
         </w:tc>
@@ -1421,44 +1520,44 @@
             </w:pPr>
             <w:r>
               <w:rPr>
-                <w:lang w:eastAsia="ja-JP"/>
-              </w:rPr>
-              <w:t>22</w:t>
-            </w:r>
-            <w:r>
-              <w:t>-</w:t>
-            </w:r>
-            <w:r>
-              <w:rPr>
-                <w:lang w:eastAsia="ja-JP"/>
-              </w:rPr>
-              <w:t>05</w:t>
-            </w:r>
-            <w:r>
-              <w:t>-</w:t>
-            </w:r>
-            <w:r>
-              <w:t>2015</w:t>
-            </w:r>
-          </w:p>
-        </w:tc>
-        <w:tc>
-          <w:tcPr>
-            <w:tcW w:w="1170" w:type="dxa"/>
-            <w:vAlign w:val="center"/>
-          </w:tcPr>
-          <w:p>
-            <w:pPr>
-              <w:pStyle w:val="Bang"/>
-            </w:pPr>
-            <w:r>
-              <w:t>Done</w:t>
-            </w:r>
-          </w:p>
-        </w:tc>
-        <w:tc>
-          <w:tcPr>
-            <w:tcW w:w="540" w:type="dxa"/>
+                <w:rFonts w:hint="eastAsia"/>
+              </w:rPr>
+              <w:t>２０１５年５月</w:t>
+            </w:r>
+            <w:r>
+              <w:rPr>
+                <w:rFonts w:hint="eastAsia"/>
+              </w:rPr>
+              <w:t>２２</w:t>
+            </w:r>
+            <w:r>
+              <w:rPr>
+                <w:rFonts w:hint="eastAsia"/>
+              </w:rPr>
+              <w:t>日</w:t>
+            </w:r>
+          </w:p>
+        </w:tc>
+        <w:tc>
+          <w:tcPr>
+            <w:tcW w:w="1260" w:type="dxa"/>
+            <w:vAlign w:val="center"/>
+          </w:tcPr>
+          <w:p>
+            <w:pPr>
+              <w:pStyle w:val="Bang"/>
+            </w:pPr>
+            <w:r>
+              <w:rPr>
+                <w:rFonts w:hint="eastAsia"/>
+              </w:rPr>
+              <w:t>完成しました</w:t>
+            </w:r>
+          </w:p>
+        </w:tc>
+        <w:tc>
+          <w:tcPr>
+            <w:tcW w:w="1350" w:type="dxa"/>
             <w:vAlign w:val="center"/>
           </w:tcPr>
           <w:p>
@@ -1490,28 +1589,7 @@
               <w:pStyle w:val="Bang"/>
             </w:pPr>
             <w:r>
-              <w:t>BL</w:t>
-            </w:r>
-            <w:r>
-              <w:t>_</w:t>
-            </w:r>
-            <w:r>
-              <w:rPr>
-                <w:lang w:eastAsia="ja-JP"/>
-              </w:rPr>
-              <w:t xml:space="preserve"> </w:t>
-            </w:r>
-            <w:r>
-              <w:t>Progress_Report</w:t>
-            </w:r>
-            <w:r>
-              <w:t>1_</w:t>
-            </w:r>
-            <w:r>
-              <w:t>Week01</w:t>
-            </w:r>
-            <w:r>
-              <w:t>_EN</w:t>
+              <w:t>BL_ Progress_Report1_Week01_EN</w:t>
             </w:r>
           </w:p>
         </w:tc>
@@ -1540,44 +1618,44 @@
             </w:pPr>
             <w:r>
               <w:rPr>
-                <w:lang w:eastAsia="ja-JP"/>
-              </w:rPr>
-              <w:t>18</w:t>
-            </w:r>
-            <w:r>
-              <w:t>-</w:t>
-            </w:r>
-            <w:r>
-              <w:rPr>
-                <w:lang w:eastAsia="ja-JP"/>
-              </w:rPr>
-              <w:t>05</w:t>
-            </w:r>
-            <w:r>
-              <w:t>-</w:t>
-            </w:r>
-            <w:r>
-              <w:t>2015</w:t>
-            </w:r>
-          </w:p>
-        </w:tc>
-        <w:tc>
-          <w:tcPr>
-            <w:tcW w:w="1170" w:type="dxa"/>
-            <w:vAlign w:val="center"/>
-          </w:tcPr>
-          <w:p>
-            <w:pPr>
-              <w:pStyle w:val="Bang"/>
-            </w:pPr>
-            <w:r>
-              <w:t>Done</w:t>
-            </w:r>
-          </w:p>
-        </w:tc>
-        <w:tc>
-          <w:tcPr>
-            <w:tcW w:w="540" w:type="dxa"/>
+                <w:rFonts w:hint="eastAsia"/>
+              </w:rPr>
+              <w:t>２０１５年５月</w:t>
+            </w:r>
+            <w:r>
+              <w:rPr>
+                <w:rFonts w:hint="eastAsia"/>
+              </w:rPr>
+              <w:t>１</w:t>
+            </w:r>
+            <w:r>
+              <w:rPr>
+                <w:rFonts w:hint="eastAsia"/>
+              </w:rPr>
+              <w:t>８日</w:t>
+            </w:r>
+          </w:p>
+        </w:tc>
+        <w:tc>
+          <w:tcPr>
+            <w:tcW w:w="1260" w:type="dxa"/>
+            <w:vAlign w:val="center"/>
+          </w:tcPr>
+          <w:p>
+            <w:pPr>
+              <w:pStyle w:val="Bang"/>
+            </w:pPr>
+            <w:r>
+              <w:rPr>
+                <w:rFonts w:hint="eastAsia"/>
+              </w:rPr>
+              <w:t>完成しました</w:t>
+            </w:r>
+          </w:p>
+        </w:tc>
+        <w:tc>
+          <w:tcPr>
+            <w:tcW w:w="1350" w:type="dxa"/>
             <w:vAlign w:val="center"/>
           </w:tcPr>
           <w:p>
@@ -1609,31 +1687,7 @@
               <w:pStyle w:val="Bang"/>
             </w:pPr>
             <w:r>
-              <w:t>BL</w:t>
-            </w:r>
-            <w:r>
-              <w:t>_</w:t>
-            </w:r>
-            <w:r>
-              <w:rPr>
-                <w:lang w:eastAsia="ja-JP"/>
-              </w:rPr>
-              <w:t xml:space="preserve"> </w:t>
-            </w:r>
-            <w:r>
-              <w:t>Progress_Report</w:t>
-            </w:r>
-            <w:r>
-              <w:t>1_</w:t>
-            </w:r>
-            <w:r>
-              <w:t>Week01_</w:t>
-            </w:r>
-            <w:r>
-              <w:t>J</w:t>
-            </w:r>
-            <w:r>
-              <w:t>P</w:t>
+              <w:t>BL_ Progress_Report1_Week01_JP</w:t>
             </w:r>
           </w:p>
         </w:tc>
@@ -1659,56 +1713,35 @@
           <w:p>
             <w:pPr>
               <w:pStyle w:val="Bang"/>
-              <w:rPr>
-                <w:lang w:eastAsia="ja-JP"/>
-              </w:rPr>
-            </w:pPr>
-            <w:r>
-              <w:rPr>
-                <w:lang w:eastAsia="ja-JP"/>
-              </w:rPr>
-              <w:t>18</w:t>
-            </w:r>
-            <w:r>
-              <w:t>-</w:t>
-            </w:r>
-            <w:r>
-              <w:rPr>
-                <w:lang w:eastAsia="ja-JP"/>
-              </w:rPr>
-              <w:t>05</w:t>
-            </w:r>
-            <w:r>
-              <w:t>-</w:t>
-            </w:r>
-            <w:r>
-              <w:t>2015</w:t>
-            </w:r>
-          </w:p>
-        </w:tc>
-        <w:tc>
-          <w:tcPr>
-            <w:tcW w:w="1170" w:type="dxa"/>
-            <w:vAlign w:val="center"/>
-          </w:tcPr>
-          <w:p>
-            <w:pPr>
-              <w:pStyle w:val="Bang"/>
-              <w:rPr>
-                <w:lang w:eastAsia="ja-JP"/>
-              </w:rPr>
-            </w:pPr>
-            <w:r>
-              <w:rPr>
-                <w:lang w:eastAsia="ja-JP"/>
-              </w:rPr>
-              <w:t>Done</w:t>
-            </w:r>
-          </w:p>
-        </w:tc>
-        <w:tc>
-          <w:tcPr>
-            <w:tcW w:w="540" w:type="dxa"/>
+            </w:pPr>
+            <w:r>
+              <w:rPr>
+                <w:rFonts w:hint="eastAsia"/>
+              </w:rPr>
+              <w:t>２０１５年５月１８日</w:t>
+            </w:r>
+          </w:p>
+        </w:tc>
+        <w:tc>
+          <w:tcPr>
+            <w:tcW w:w="1260" w:type="dxa"/>
+            <w:vAlign w:val="center"/>
+          </w:tcPr>
+          <w:p>
+            <w:pPr>
+              <w:pStyle w:val="Bang"/>
+            </w:pPr>
+            <w:r>
+              <w:rPr>
+                <w:rFonts w:hint="eastAsia"/>
+              </w:rPr>
+              <w:t>完成しました</w:t>
+            </w:r>
+          </w:p>
+        </w:tc>
+        <w:tc>
+          <w:tcPr>
+            <w:tcW w:w="1350" w:type="dxa"/>
             <w:vAlign w:val="center"/>
           </w:tcPr>
           <w:p>
@@ -1740,19 +1773,12 @@
               <w:pStyle w:val="Bang"/>
             </w:pPr>
             <w:r>
-              <w:t>BL</w:t>
-            </w:r>
-            <w:r>
-              <w:t>_Q&amp;A Management Sheet_v</w:t>
-            </w:r>
-            <w:r>
-              <w:rPr>
-                <w:lang w:eastAsia="ja-JP"/>
-              </w:rPr>
-              <w:t>1.0</w:t>
-            </w:r>
-            <w:r>
-              <w:t>_EN</w:t>
+              <w:t>BL_Q&amp;A M</w:t>
+            </w:r>
+            <w:bookmarkStart w:id="0" w:name="_GoBack"/>
+            <w:bookmarkEnd w:id="0"/>
+            <w:r>
+              <w:t>anagement Sheet_v1.0_EN</w:t>
             </w:r>
           </w:p>
         </w:tc>
@@ -1781,44 +1807,32 @@
             </w:pPr>
             <w:r>
               <w:rPr>
-                <w:lang w:eastAsia="ja-JP"/>
-              </w:rPr>
-              <w:t>18</w:t>
-            </w:r>
-            <w:r>
-              <w:t>-</w:t>
-            </w:r>
-            <w:r>
-              <w:rPr>
-                <w:lang w:eastAsia="ja-JP"/>
-              </w:rPr>
-              <w:t>05</w:t>
-            </w:r>
-            <w:r>
-              <w:t>-</w:t>
-            </w:r>
-            <w:r>
-              <w:t>2015</w:t>
-            </w:r>
-          </w:p>
-        </w:tc>
-        <w:tc>
-          <w:tcPr>
-            <w:tcW w:w="1170" w:type="dxa"/>
-            <w:vAlign w:val="center"/>
-          </w:tcPr>
-          <w:p>
-            <w:pPr>
-              <w:pStyle w:val="Bang"/>
-            </w:pPr>
-            <w:r>
-              <w:t>Done</w:t>
-            </w:r>
-          </w:p>
-        </w:tc>
-        <w:tc>
-          <w:tcPr>
-            <w:tcW w:w="540" w:type="dxa"/>
+                <w:rFonts w:hint="eastAsia"/>
+              </w:rPr>
+              <w:t>２０１５年５月１８日</w:t>
+            </w:r>
+          </w:p>
+        </w:tc>
+        <w:tc>
+          <w:tcPr>
+            <w:tcW w:w="1260" w:type="dxa"/>
+            <w:vAlign w:val="center"/>
+          </w:tcPr>
+          <w:p>
+            <w:pPr>
+              <w:pStyle w:val="Bang"/>
+            </w:pPr>
+            <w:r>
+              <w:rPr>
+                <w:rFonts w:hint="eastAsia"/>
+              </w:rPr>
+              <w:t>完成しました</w:t>
+            </w:r>
+          </w:p>
+        </w:tc>
+        <w:tc>
+          <w:tcPr>
+            <w:tcW w:w="1350" w:type="dxa"/>
             <w:vAlign w:val="center"/>
           </w:tcPr>
           <w:p>
@@ -1850,19 +1864,7 @@
               <w:pStyle w:val="Bang"/>
             </w:pPr>
             <w:r>
-              <w:t>BL</w:t>
-            </w:r>
-            <w:r>
-              <w:t>_Q&amp;A Management Sheet_v</w:t>
-            </w:r>
-            <w:r>
-              <w:rPr>
-                <w:lang w:eastAsia="ja-JP"/>
-              </w:rPr>
-              <w:t>1.0</w:t>
-            </w:r>
-            <w:r>
-              <w:t>_JP</w:t>
+              <w:t>BL_Q&amp;A Management Sheet_v1.0_JP</w:t>
             </w:r>
           </w:p>
         </w:tc>
@@ -1891,44 +1893,32 @@
             </w:pPr>
             <w:r>
               <w:rPr>
-                <w:lang w:eastAsia="ja-JP"/>
-              </w:rPr>
-              <w:t>18</w:t>
-            </w:r>
-            <w:r>
-              <w:t>-</w:t>
-            </w:r>
-            <w:r>
-              <w:rPr>
-                <w:lang w:eastAsia="ja-JP"/>
-              </w:rPr>
-              <w:t>05</w:t>
-            </w:r>
-            <w:r>
-              <w:t>-</w:t>
-            </w:r>
-            <w:r>
-              <w:t>2015</w:t>
-            </w:r>
-          </w:p>
-        </w:tc>
-        <w:tc>
-          <w:tcPr>
-            <w:tcW w:w="1170" w:type="dxa"/>
-            <w:vAlign w:val="center"/>
-          </w:tcPr>
-          <w:p>
-            <w:pPr>
-              <w:pStyle w:val="Bang"/>
-            </w:pPr>
-            <w:r>
-              <w:t>Done</w:t>
-            </w:r>
-          </w:p>
-        </w:tc>
-        <w:tc>
-          <w:tcPr>
-            <w:tcW w:w="540" w:type="dxa"/>
+                <w:rFonts w:hint="eastAsia"/>
+              </w:rPr>
+              <w:t>２０１５年５月１８日</w:t>
+            </w:r>
+          </w:p>
+        </w:tc>
+        <w:tc>
+          <w:tcPr>
+            <w:tcW w:w="1260" w:type="dxa"/>
+            <w:vAlign w:val="center"/>
+          </w:tcPr>
+          <w:p>
+            <w:pPr>
+              <w:pStyle w:val="Bang"/>
+            </w:pPr>
+            <w:r>
+              <w:rPr>
+                <w:rFonts w:hint="eastAsia"/>
+              </w:rPr>
+              <w:t>完成しました</w:t>
+            </w:r>
+          </w:p>
+        </w:tc>
+        <w:tc>
+          <w:tcPr>
+            <w:tcW w:w="1350" w:type="dxa"/>
             <w:vAlign w:val="center"/>
           </w:tcPr>
           <w:p>
@@ -1960,28 +1950,7 @@
               <w:pStyle w:val="Bang"/>
             </w:pPr>
             <w:r>
-              <w:t>BL</w:t>
-            </w:r>
-            <w:r>
-              <w:t>_</w:t>
-            </w:r>
-            <w:r>
-              <w:rPr>
-                <w:lang w:eastAsia="ja-JP"/>
-              </w:rPr>
-              <w:t>Concept_Design</w:t>
-            </w:r>
-            <w:r>
-              <w:t>_v</w:t>
-            </w:r>
-            <w:r>
-              <w:rPr>
-                <w:lang w:eastAsia="ja-JP"/>
-              </w:rPr>
-              <w:t>1.0</w:t>
-            </w:r>
-            <w:r>
-              <w:t>_EN</w:t>
+              <w:t>BL_Concept_Design_v1.0_EN</w:t>
             </w:r>
           </w:p>
         </w:tc>
@@ -2010,47 +1979,57 @@
             </w:pPr>
             <w:r>
               <w:rPr>
-                <w:lang w:eastAsia="ja-JP"/>
-              </w:rPr>
-              <w:t>22</w:t>
-            </w:r>
-            <w:r>
-              <w:t>-</w:t>
-            </w:r>
-            <w:r>
-              <w:rPr>
-                <w:lang w:eastAsia="ja-JP"/>
-              </w:rPr>
-              <w:t>05</w:t>
-            </w:r>
-            <w:r>
-              <w:t>-</w:t>
-            </w:r>
-            <w:r>
-              <w:t>2015</w:t>
-            </w:r>
-          </w:p>
-        </w:tc>
-        <w:tc>
-          <w:tcPr>
-            <w:tcW w:w="1170" w:type="dxa"/>
-            <w:vAlign w:val="center"/>
-          </w:tcPr>
-          <w:p>
-            <w:pPr>
-              <w:pStyle w:val="Bang"/>
-            </w:pPr>
-            <w:r>
-              <w:t>In progress (7</w:t>
-            </w:r>
-            <w:r>
-              <w:t>0%)</w:t>
-            </w:r>
-          </w:p>
-        </w:tc>
-        <w:tc>
-          <w:tcPr>
-            <w:tcW w:w="540" w:type="dxa"/>
+                <w:rFonts w:hint="eastAsia"/>
+              </w:rPr>
+              <w:t>２０１５年５月２２日</w:t>
+            </w:r>
+          </w:p>
+        </w:tc>
+        <w:tc>
+          <w:tcPr>
+            <w:tcW w:w="1260" w:type="dxa"/>
+            <w:vAlign w:val="center"/>
+          </w:tcPr>
+          <w:p>
+            <w:pPr>
+              <w:pStyle w:val="Bang"/>
+            </w:pPr>
+            <w:r>
+              <w:rPr>
+                <w:rFonts w:hint="eastAsia"/>
+              </w:rPr>
+              <w:t>実現しています</w:t>
+            </w:r>
+            <w:r>
+              <w:rPr>
+                <w:rFonts w:hint="eastAsia"/>
+              </w:rPr>
+              <w:t>（</w:t>
+            </w:r>
+            <w:r>
+              <w:rPr>
+                <w:rFonts w:hint="eastAsia"/>
+                <w:sz w:val="20"/>
+              </w:rPr>
+              <w:t>3</w:t>
+            </w:r>
+            <w:r>
+              <w:rPr>
+                <w:sz w:val="20"/>
+              </w:rPr>
+              <w:t>0</w:t>
+            </w:r>
+            <w:r>
+              <w:rPr>
+                <w:rFonts w:hint="eastAsia"/>
+              </w:rPr>
+              <w:t>％）</w:t>
+            </w:r>
+          </w:p>
+        </w:tc>
+        <w:tc>
+          <w:tcPr>
+            <w:tcW w:w="1350" w:type="dxa"/>
             <w:vAlign w:val="center"/>
           </w:tcPr>
           <w:p>
@@ -2082,25 +2061,7 @@
               <w:pStyle w:val="Bang"/>
             </w:pPr>
             <w:r>
-              <w:t>BL</w:t>
-            </w:r>
-            <w:r>
-              <w:t>_</w:t>
-            </w:r>
-            <w:r>
-              <w:t>Project_</w:t>
-            </w:r>
-            <w:r>
-              <w:t>Plan_v</w:t>
-            </w:r>
-            <w:r>
-              <w:rPr>
-                <w:lang w:eastAsia="ja-JP"/>
-              </w:rPr>
-              <w:t>1.0</w:t>
-            </w:r>
-            <w:r>
-              <w:t>_EN</w:t>
+              <w:t>BL_Project_Plan_v1.0_EN</w:t>
             </w:r>
           </w:p>
         </w:tc>
@@ -2129,55 +2090,62 @@
             </w:pPr>
             <w:r>
               <w:rPr>
-                <w:lang w:eastAsia="ja-JP"/>
-              </w:rPr>
-              <w:t>22</w:t>
-            </w:r>
-            <w:r>
-              <w:rPr>
-                <w:lang w:eastAsia="ja-JP"/>
-              </w:rPr>
-              <w:t>-05-</w:t>
-            </w:r>
-            <w:r>
-              <w:rPr>
-                <w:lang w:eastAsia="ja-JP"/>
-              </w:rPr>
-              <w:t>2015</w:t>
-            </w:r>
-          </w:p>
-        </w:tc>
-        <w:tc>
-          <w:tcPr>
-            <w:tcW w:w="1170" w:type="dxa"/>
-            <w:vAlign w:val="center"/>
-          </w:tcPr>
-          <w:p>
-            <w:pPr>
-              <w:pStyle w:val="Bang"/>
-            </w:pPr>
-            <w:r>
-              <w:t>In progress</w:t>
-            </w:r>
-            <w:r>
-              <w:t xml:space="preserve"> </w:t>
-            </w:r>
-            <w:r>
-              <w:t>(30%)</w:t>
-            </w:r>
-          </w:p>
-        </w:tc>
-        <w:tc>
-          <w:tcPr>
-            <w:tcW w:w="540" w:type="dxa"/>
-            <w:vAlign w:val="center"/>
-          </w:tcPr>
-          <w:p>
-            <w:pPr>
-              <w:pStyle w:val="Bang"/>
-              <w:rPr>
-                <w:lang w:eastAsia="ja-JP"/>
-              </w:rPr>
+                <w:rFonts w:hint="eastAsia"/>
+              </w:rPr>
+              <w:t>２０１５年５月２２日</w:t>
+            </w:r>
+          </w:p>
+        </w:tc>
+        <w:tc>
+          <w:tcPr>
+            <w:tcW w:w="1260" w:type="dxa"/>
+            <w:vAlign w:val="center"/>
+          </w:tcPr>
+          <w:p>
+            <w:pPr>
+              <w:pStyle w:val="Bang"/>
+            </w:pPr>
+            <w:r>
+              <w:rPr>
+                <w:rFonts w:hint="eastAsia"/>
+              </w:rPr>
+              <w:t>実現しています</w:t>
+            </w:r>
+            <w:r>
+              <w:rPr>
+                <w:rFonts w:hint="eastAsia"/>
+              </w:rPr>
+              <w:t>（</w:t>
+            </w:r>
+            <w:r>
+              <w:rPr>
+                <w:rFonts w:hint="eastAsia"/>
+                <w:sz w:val="20"/>
+              </w:rPr>
+              <w:t>3</w:t>
+            </w:r>
+            <w:r>
+              <w:rPr>
+                <w:sz w:val="20"/>
+              </w:rPr>
+              <w:t>0</w:t>
+            </w:r>
+            <w:r>
+              <w:rPr>
+                <w:rFonts w:hint="eastAsia"/>
+              </w:rPr>
+              <w:t>％）</w:t>
+            </w:r>
+          </w:p>
+        </w:tc>
+        <w:tc>
+          <w:tcPr>
+            <w:tcW w:w="1350" w:type="dxa"/>
+            <w:vAlign w:val="center"/>
+          </w:tcPr>
+          <w:p>
+            <w:pPr>
+              <w:pStyle w:val="Bang"/>
             </w:pPr>
           </w:p>
         </w:tc>
@@ -2189,9 +2157,6 @@
           <w:p>
             <w:pPr>
               <w:pStyle w:val="Bang"/>
-              <w:rPr>
-                <w:lang w:eastAsia="ja-JP"/>
-              </w:rPr>
             </w:pPr>
           </w:p>
         </w:tc>
@@ -2207,19 +2172,7 @@
               <w:pStyle w:val="Bang"/>
             </w:pPr>
             <w:r>
-              <w:t>BL_Project_Schedule_</w:t>
-            </w:r>
-            <w:r>
-              <w:t>v</w:t>
-            </w:r>
-            <w:r>
-              <w:rPr>
-                <w:lang w:eastAsia="ja-JP"/>
-              </w:rPr>
-              <w:t>1.0</w:t>
-            </w:r>
-            <w:r>
-              <w:t>_EN</w:t>
+              <w:t>BL_Project_Schedule_v1.0_EN</w:t>
             </w:r>
           </w:p>
         </w:tc>
@@ -2233,10 +2186,7 @@
               <w:pStyle w:val="Bang"/>
             </w:pPr>
             <w:r>
-              <w:t>Nguyen Thanh</w:t>
-            </w:r>
-            <w:r>
-              <w:t xml:space="preserve"> Nam</w:t>
+              <w:t>Nguyen Thanh Nam</w:t>
             </w:r>
           </w:p>
         </w:tc>
@@ -2251,58 +2201,56 @@
             </w:pPr>
             <w:r>
               <w:rPr>
-                <w:lang w:eastAsia="ja-JP"/>
-              </w:rPr>
-              <w:t>22</w:t>
-            </w:r>
-            <w:r>
-              <w:t>-</w:t>
-            </w:r>
-            <w:r>
-              <w:rPr>
-                <w:lang w:eastAsia="ja-JP"/>
-              </w:rPr>
-              <w:t>05</w:t>
-            </w:r>
-            <w:r>
-              <w:t>-</w:t>
-            </w:r>
-            <w:r>
-              <w:t>2015</w:t>
-            </w:r>
-          </w:p>
-        </w:tc>
-        <w:tc>
-          <w:tcPr>
-            <w:tcW w:w="1170" w:type="dxa"/>
-            <w:vAlign w:val="center"/>
-          </w:tcPr>
-          <w:p>
-            <w:pPr>
-              <w:pStyle w:val="Bang"/>
-            </w:pPr>
-            <w:r>
-              <w:t>In progress</w:t>
-            </w:r>
-            <w:r>
-              <w:t xml:space="preserve"> </w:t>
-            </w:r>
-            <w:r>
-              <w:t>(30%)</w:t>
-            </w:r>
-          </w:p>
-        </w:tc>
-        <w:tc>
-          <w:tcPr>
-            <w:tcW w:w="540" w:type="dxa"/>
-            <w:vAlign w:val="center"/>
-          </w:tcPr>
-          <w:p>
-            <w:pPr>
-              <w:pStyle w:val="Bang"/>
-              <w:rPr>
-                <w:lang w:eastAsia="ja-JP"/>
-              </w:rPr>
+                <w:rFonts w:hint="eastAsia"/>
+              </w:rPr>
+              <w:t>２０１５年５月２２日</w:t>
+            </w:r>
+          </w:p>
+        </w:tc>
+        <w:tc>
+          <w:tcPr>
+            <w:tcW w:w="1260" w:type="dxa"/>
+            <w:vAlign w:val="center"/>
+          </w:tcPr>
+          <w:p>
+            <w:pPr>
+              <w:pStyle w:val="Bang"/>
+            </w:pPr>
+            <w:r>
+              <w:rPr>
+                <w:rFonts w:hint="eastAsia"/>
+              </w:rPr>
+              <w:t>実現しています（</w:t>
+            </w:r>
+            <w:r>
+              <w:rPr>
+                <w:rFonts w:hint="eastAsia"/>
+                <w:sz w:val="20"/>
+              </w:rPr>
+              <w:t>3</w:t>
+            </w:r>
+            <w:r>
+              <w:rPr>
+                <w:sz w:val="20"/>
+              </w:rPr>
+              <w:t>0</w:t>
+            </w:r>
+            <w:r>
+              <w:rPr>
+                <w:rFonts w:hint="eastAsia"/>
+              </w:rPr>
+              <w:t>％）</w:t>
+            </w:r>
+          </w:p>
+        </w:tc>
+        <w:tc>
+          <w:tcPr>
+            <w:tcW w:w="1350" w:type="dxa"/>
+            <w:vAlign w:val="center"/>
+          </w:tcPr>
+          <w:p>
+            <w:pPr>
+              <w:pStyle w:val="Bang"/>
             </w:pPr>
           </w:p>
         </w:tc>
@@ -2314,9 +2262,6 @@
           <w:p>
             <w:pPr>
               <w:pStyle w:val="Bang"/>
-              <w:rPr>
-                <w:lang w:eastAsia="ja-JP"/>
-              </w:rPr>
             </w:pPr>
           </w:p>
         </w:tc>
@@ -2358,49 +2303,52 @@
           <w:p>
             <w:pPr>
               <w:pStyle w:val="Bang"/>
-              <w:rPr>
-                <w:lang w:eastAsia="ja-JP"/>
-              </w:rPr>
-            </w:pPr>
-            <w:r>
-              <w:rPr>
-                <w:lang w:eastAsia="ja-JP"/>
-              </w:rPr>
-              <w:t>18-05-2015</w:t>
-            </w:r>
-          </w:p>
-        </w:tc>
-        <w:tc>
-          <w:tcPr>
-            <w:tcW w:w="1170" w:type="dxa"/>
-            <w:vAlign w:val="center"/>
-          </w:tcPr>
-          <w:p>
-            <w:pPr>
-              <w:pStyle w:val="Bang"/>
-              <w:rPr>
-                <w:lang w:eastAsia="ja-JP"/>
-              </w:rPr>
-            </w:pPr>
-            <w:r>
-              <w:rPr>
-                <w:lang w:eastAsia="ja-JP"/>
-              </w:rPr>
-              <w:t>In progress (30%)</w:t>
-            </w:r>
-          </w:p>
-        </w:tc>
-        <w:tc>
-          <w:tcPr>
-            <w:tcW w:w="540" w:type="dxa"/>
-            <w:vAlign w:val="center"/>
-          </w:tcPr>
-          <w:p>
-            <w:pPr>
-              <w:pStyle w:val="Bang"/>
-              <w:rPr>
-                <w:lang w:eastAsia="ja-JP"/>
-              </w:rPr>
+            </w:pPr>
+            <w:r>
+              <w:rPr>
+                <w:rFonts w:hint="eastAsia"/>
+              </w:rPr>
+              <w:t>２０１５年５月１８日</w:t>
+            </w:r>
+          </w:p>
+        </w:tc>
+        <w:tc>
+          <w:tcPr>
+            <w:tcW w:w="1260" w:type="dxa"/>
+            <w:vAlign w:val="center"/>
+          </w:tcPr>
+          <w:p>
+            <w:pPr>
+              <w:pStyle w:val="Bang"/>
+            </w:pPr>
+            <w:r>
+              <w:rPr>
+                <w:rFonts w:hint="eastAsia"/>
+              </w:rPr>
+              <w:t>実現しています（</w:t>
+            </w:r>
+            <w:r>
+              <w:rPr>
+                <w:sz w:val="20"/>
+              </w:rPr>
+              <w:t>30</w:t>
+            </w:r>
+            <w:r>
+              <w:rPr>
+                <w:rFonts w:hint="eastAsia"/>
+              </w:rPr>
+              <w:t>％）</w:t>
+            </w:r>
+          </w:p>
+        </w:tc>
+        <w:tc>
+          <w:tcPr>
+            <w:tcW w:w="1350" w:type="dxa"/>
+            <w:vAlign w:val="center"/>
+          </w:tcPr>
+          <w:p>
+            <w:pPr>
+              <w:pStyle w:val="Bang"/>
             </w:pPr>
           </w:p>
         </w:tc>
@@ -2412,9 +2360,6 @@
           <w:p>
             <w:pPr>
               <w:pStyle w:val="Bang"/>
-              <w:rPr>
-                <w:lang w:eastAsia="ja-JP"/>
-              </w:rPr>
             </w:pPr>
           </w:p>
         </w:tc>
@@ -2442,14 +2387,8 @@
           <w:p>
             <w:pPr>
               <w:pStyle w:val="Bang"/>
-              <w:rPr>
-                <w:lang w:eastAsia="ja-JP"/>
-              </w:rPr>
-            </w:pPr>
-            <w:r>
-              <w:rPr>
-                <w:lang w:eastAsia="ja-JP"/>
-              </w:rPr>
+            </w:pPr>
+            <w:r>
               <w:t>Bui Bich Phuong</w:t>
             </w:r>
           </w:p>
@@ -2462,49 +2401,59 @@
           <w:p>
             <w:pPr>
               <w:pStyle w:val="Bang"/>
-              <w:rPr>
-                <w:lang w:eastAsia="ja-JP"/>
-              </w:rPr>
-            </w:pPr>
-            <w:r>
-              <w:rPr>
-                <w:lang w:eastAsia="ja-JP"/>
-              </w:rPr>
-              <w:t>22-05-2015</w:t>
-            </w:r>
-          </w:p>
-        </w:tc>
-        <w:tc>
-          <w:tcPr>
-            <w:tcW w:w="1170" w:type="dxa"/>
-            <w:vAlign w:val="center"/>
-          </w:tcPr>
-          <w:p>
-            <w:pPr>
-              <w:pStyle w:val="Bang"/>
-              <w:rPr>
-                <w:lang w:eastAsia="ja-JP"/>
-              </w:rPr>
-            </w:pPr>
-            <w:r>
-              <w:rPr>
-                <w:lang w:eastAsia="ja-JP"/>
-              </w:rPr>
-              <w:t>In progress (50%)</w:t>
-            </w:r>
-          </w:p>
-        </w:tc>
-        <w:tc>
-          <w:tcPr>
-            <w:tcW w:w="540" w:type="dxa"/>
-            <w:vAlign w:val="center"/>
-          </w:tcPr>
-          <w:p>
-            <w:pPr>
-              <w:pStyle w:val="Bang"/>
-              <w:rPr>
-                <w:lang w:eastAsia="ja-JP"/>
-              </w:rPr>
+            </w:pPr>
+            <w:r>
+              <w:rPr>
+                <w:rFonts w:hint="eastAsia"/>
+              </w:rPr>
+              <w:t>２０１５年５月２２日</w:t>
+            </w:r>
+          </w:p>
+        </w:tc>
+        <w:tc>
+          <w:tcPr>
+            <w:tcW w:w="1260" w:type="dxa"/>
+            <w:vAlign w:val="center"/>
+          </w:tcPr>
+          <w:p>
+            <w:pPr>
+              <w:pStyle w:val="Bang"/>
+            </w:pPr>
+            <w:r>
+              <w:rPr>
+                <w:rFonts w:hint="eastAsia"/>
+              </w:rPr>
+              <w:t>実現しています（</w:t>
+            </w:r>
+            <w:r>
+              <w:rPr>
+                <w:rFonts w:hint="eastAsia"/>
+                <w:sz w:val="20"/>
+              </w:rPr>
+              <w:t>3</w:t>
+            </w:r>
+            <w:r>
+              <w:rPr>
+                <w:sz w:val="20"/>
+              </w:rPr>
+              <w:t>0</w:t>
+            </w:r>
+            <w:r>
+              <w:rPr>
+                <w:rFonts w:hint="eastAsia"/>
+              </w:rPr>
+              <w:t>％）</w:t>
+            </w:r>
+          </w:p>
+        </w:tc>
+        <w:tc>
+          <w:tcPr>
+            <w:tcW w:w="1350" w:type="dxa"/>
+            <w:vAlign w:val="center"/>
+          </w:tcPr>
+          <w:p>
+            <w:pPr>
+              <w:pStyle w:val="Bang"/>
             </w:pPr>
           </w:p>
         </w:tc>
@@ -2516,9 +2465,6 @@
           <w:p>
             <w:pPr>
               <w:pStyle w:val="Bang"/>
-              <w:rPr>
-                <w:lang w:eastAsia="ja-JP"/>
-              </w:rPr>
             </w:pPr>
           </w:p>
         </w:tc>
@@ -2534,6 +2480,7 @@
               <w:pStyle w:val="Bang"/>
             </w:pPr>
             <w:r>
+              <w:lastRenderedPageBreak/>
               <w:t>BL_Checklist_Project_Plan_v1.0</w:t>
             </w:r>
           </w:p>
@@ -2546,14 +2493,8 @@
           <w:p>
             <w:pPr>
               <w:pStyle w:val="Bang"/>
-              <w:rPr>
-                <w:lang w:eastAsia="ja-JP"/>
-              </w:rPr>
-            </w:pPr>
-            <w:r>
-              <w:rPr>
-                <w:lang w:eastAsia="ja-JP"/>
-              </w:rPr>
+            </w:pPr>
+            <w:r>
               <w:t>Bui Bich Phuong</w:t>
             </w:r>
           </w:p>
@@ -2566,49 +2507,59 @@
           <w:p>
             <w:pPr>
               <w:pStyle w:val="Bang"/>
-              <w:rPr>
-                <w:lang w:eastAsia="ja-JP"/>
-              </w:rPr>
-            </w:pPr>
-            <w:r>
-              <w:rPr>
-                <w:lang w:eastAsia="ja-JP"/>
-              </w:rPr>
-              <w:t>22-05-2015</w:t>
-            </w:r>
-          </w:p>
-        </w:tc>
-        <w:tc>
-          <w:tcPr>
-            <w:tcW w:w="1170" w:type="dxa"/>
-            <w:vAlign w:val="center"/>
-          </w:tcPr>
-          <w:p>
-            <w:pPr>
-              <w:pStyle w:val="Bang"/>
-              <w:rPr>
-                <w:lang w:eastAsia="ja-JP"/>
-              </w:rPr>
-            </w:pPr>
-            <w:r>
-              <w:rPr>
-                <w:lang w:eastAsia="ja-JP"/>
-              </w:rPr>
-              <w:t>In progress (50%)</w:t>
-            </w:r>
-          </w:p>
-        </w:tc>
-        <w:tc>
-          <w:tcPr>
-            <w:tcW w:w="540" w:type="dxa"/>
-            <w:vAlign w:val="center"/>
-          </w:tcPr>
-          <w:p>
-            <w:pPr>
-              <w:pStyle w:val="Bang"/>
-              <w:rPr>
-                <w:lang w:eastAsia="ja-JP"/>
-              </w:rPr>
+            </w:pPr>
+            <w:r>
+              <w:rPr>
+                <w:rFonts w:hint="eastAsia"/>
+              </w:rPr>
+              <w:t>２０１５年５月２２日</w:t>
+            </w:r>
+          </w:p>
+        </w:tc>
+        <w:tc>
+          <w:tcPr>
+            <w:tcW w:w="1260" w:type="dxa"/>
+            <w:vAlign w:val="center"/>
+          </w:tcPr>
+          <w:p>
+            <w:pPr>
+              <w:pStyle w:val="Bang"/>
+            </w:pPr>
+            <w:r>
+              <w:rPr>
+                <w:rFonts w:hint="eastAsia"/>
+              </w:rPr>
+              <w:t>実現しています（</w:t>
+            </w:r>
+            <w:r>
+              <w:rPr>
+                <w:rFonts w:hint="eastAsia"/>
+                <w:sz w:val="20"/>
+              </w:rPr>
+              <w:t>3</w:t>
+            </w:r>
+            <w:r>
+              <w:rPr>
+                <w:sz w:val="20"/>
+              </w:rPr>
+              <w:t>0</w:t>
+            </w:r>
+            <w:r>
+              <w:rPr>
+                <w:rFonts w:hint="eastAsia"/>
+              </w:rPr>
+              <w:t>％）</w:t>
+            </w:r>
+          </w:p>
+        </w:tc>
+        <w:tc>
+          <w:tcPr>
+            <w:tcW w:w="1350" w:type="dxa"/>
+            <w:vAlign w:val="center"/>
+          </w:tcPr>
+          <w:p>
+            <w:pPr>
+              <w:pStyle w:val="Bang"/>
             </w:pPr>
           </w:p>
         </w:tc>
@@ -2620,9 +2571,6 @@
           <w:p>
             <w:pPr>
               <w:pStyle w:val="Bang"/>
-              <w:rPr>
-                <w:lang w:eastAsia="ja-JP"/>
-              </w:rPr>
             </w:pPr>
           </w:p>
         </w:tc>
@@ -2650,14 +2598,8 @@
           <w:p>
             <w:pPr>
               <w:pStyle w:val="Bang"/>
-              <w:rPr>
-                <w:lang w:eastAsia="ja-JP"/>
-              </w:rPr>
-            </w:pPr>
-            <w:r>
-              <w:rPr>
-                <w:lang w:eastAsia="ja-JP"/>
-              </w:rPr>
+            </w:pPr>
+            <w:r>
               <w:t>Bui Bich Phuong</w:t>
             </w:r>
           </w:p>
@@ -2670,49 +2612,58 @@
           <w:p>
             <w:pPr>
               <w:pStyle w:val="Bang"/>
-              <w:rPr>
-                <w:lang w:eastAsia="ja-JP"/>
-              </w:rPr>
-            </w:pPr>
-            <w:r>
-              <w:rPr>
-                <w:lang w:eastAsia="ja-JP"/>
-              </w:rPr>
-              <w:t>22-05-2015</w:t>
-            </w:r>
-          </w:p>
-        </w:tc>
-        <w:tc>
-          <w:tcPr>
-            <w:tcW w:w="1170" w:type="dxa"/>
-            <w:vAlign w:val="center"/>
-          </w:tcPr>
-          <w:p>
-            <w:pPr>
-              <w:pStyle w:val="Bang"/>
-              <w:rPr>
-                <w:lang w:eastAsia="ja-JP"/>
-              </w:rPr>
-            </w:pPr>
-            <w:r>
-              <w:rPr>
-                <w:lang w:eastAsia="ja-JP"/>
-              </w:rPr>
-              <w:t>In progress (50%)</w:t>
-            </w:r>
-          </w:p>
-        </w:tc>
-        <w:tc>
-          <w:tcPr>
-            <w:tcW w:w="540" w:type="dxa"/>
-            <w:vAlign w:val="center"/>
-          </w:tcPr>
-          <w:p>
-            <w:pPr>
-              <w:pStyle w:val="Bang"/>
-              <w:rPr>
-                <w:lang w:eastAsia="ja-JP"/>
-              </w:rPr>
+            </w:pPr>
+            <w:r>
+              <w:rPr>
+                <w:rFonts w:hint="eastAsia"/>
+              </w:rPr>
+              <w:t>２０１５年５月２２日</w:t>
+            </w:r>
+          </w:p>
+        </w:tc>
+        <w:tc>
+          <w:tcPr>
+            <w:tcW w:w="1260" w:type="dxa"/>
+            <w:vAlign w:val="center"/>
+          </w:tcPr>
+          <w:p>
+            <w:pPr>
+              <w:pStyle w:val="Bang"/>
+            </w:pPr>
+            <w:r>
+              <w:rPr>
+                <w:rFonts w:hint="eastAsia"/>
+              </w:rPr>
+              <w:t>実現しています</w:t>
+            </w:r>
+            <w:r>
+              <w:rPr>
+                <w:rFonts w:hint="eastAsia"/>
+              </w:rPr>
+              <w:t>（</w:t>
+            </w:r>
+            <w:r>
+              <w:rPr>
+                <w:sz w:val="20"/>
+              </w:rPr>
+              <w:t>50</w:t>
+            </w:r>
+            <w:r>
+              <w:rPr>
+                <w:rFonts w:hint="eastAsia"/>
+              </w:rPr>
+              <w:t>％）</w:t>
+            </w:r>
+          </w:p>
+        </w:tc>
+        <w:tc>
+          <w:tcPr>
+            <w:tcW w:w="1350" w:type="dxa"/>
+            <w:vAlign w:val="center"/>
+          </w:tcPr>
+          <w:p>
+            <w:pPr>
+              <w:pStyle w:val="Bang"/>
             </w:pPr>
           </w:p>
         </w:tc>
@@ -2724,9 +2675,6 @@
           <w:p>
             <w:pPr>
               <w:pStyle w:val="Bang"/>
-              <w:rPr>
-                <w:lang w:eastAsia="ja-JP"/>
-              </w:rPr>
             </w:pPr>
           </w:p>
         </w:tc>
@@ -2779,7 +2727,6 @@
                 <w:rFonts w:hint="eastAsia"/>
                 <w:lang w:eastAsia="ja-JP"/>
               </w:rPr>
-              <w:lastRenderedPageBreak/>
               <w:t>タスク</w:t>
             </w:r>
           </w:p>
@@ -2830,14 +2777,8 @@
           <w:p>
             <w:pPr>
               <w:pStyle w:val="Bang"/>
-              <w:rPr>
-                <w:lang w:eastAsia="ja-JP"/>
-              </w:rPr>
-            </w:pPr>
-            <w:r>
-              <w:rPr>
-                <w:lang w:eastAsia="ja-JP"/>
-              </w:rPr>
+            </w:pPr>
+            <w:r>
               <w:t>Study Android basic</w:t>
             </w:r>
           </w:p>
@@ -2863,27 +2804,12 @@
           <w:p>
             <w:pPr>
               <w:pStyle w:val="Bang"/>
-              <w:rPr>
-                <w:lang w:eastAsia="ja-JP"/>
-              </w:rPr>
-            </w:pPr>
-            <w:r>
-              <w:rPr>
-                <w:lang w:eastAsia="ja-JP"/>
-              </w:rPr>
-              <w:t>22</w:t>
-            </w:r>
-            <w:r>
-              <w:rPr>
-                <w:lang w:eastAsia="ja-JP"/>
-              </w:rPr>
-              <w:t>-05-</w:t>
-            </w:r>
-            <w:r>
-              <w:rPr>
-                <w:lang w:eastAsia="ja-JP"/>
-              </w:rPr>
-              <w:t>2015</w:t>
+            </w:pPr>
+            <w:r>
+              <w:rPr>
+                <w:rFonts w:hint="eastAsia"/>
+              </w:rPr>
+              <w:t>２０１５年５月２２日</w:t>
             </w:r>
           </w:p>
         </w:tc>
@@ -2897,14 +2823,8 @@
           <w:p>
             <w:pPr>
               <w:pStyle w:val="Bang"/>
-              <w:rPr>
-                <w:lang w:eastAsia="ja-JP"/>
-              </w:rPr>
-            </w:pPr>
-            <w:r>
-              <w:rPr>
-                <w:lang w:eastAsia="ja-JP"/>
-              </w:rPr>
+            </w:pPr>
+            <w:r>
               <w:t>Demo screen Sign up, Sign in</w:t>
             </w:r>
           </w:p>
@@ -2930,15 +2850,12 @@
           <w:p>
             <w:pPr>
               <w:pStyle w:val="Bang"/>
-              <w:rPr>
-                <w:lang w:eastAsia="ja-JP"/>
-              </w:rPr>
-            </w:pPr>
-            <w:r>
-              <w:rPr>
-                <w:lang w:eastAsia="ja-JP"/>
-              </w:rPr>
-              <w:t>22-05-2015</w:t>
+            </w:pPr>
+            <w:r>
+              <w:rPr>
+                <w:rFonts w:hint="eastAsia"/>
+              </w:rPr>
+              <w:t>２０１５年５月２２日</w:t>
             </w:r>
           </w:p>
         </w:tc>
@@ -2952,14 +2869,8 @@
           <w:p>
             <w:pPr>
               <w:pStyle w:val="Bang"/>
-              <w:rPr>
-                <w:lang w:eastAsia="ja-JP"/>
-              </w:rPr>
-            </w:pPr>
-            <w:r>
-              <w:rPr>
-                <w:lang w:eastAsia="ja-JP"/>
-              </w:rPr>
+            </w:pPr>
+            <w:r>
               <w:t>Screen flow</w:t>
             </w:r>
           </w:p>
@@ -2985,27 +2896,12 @@
           <w:p>
             <w:pPr>
               <w:pStyle w:val="Bang"/>
-              <w:rPr>
-                <w:lang w:eastAsia="ja-JP"/>
-              </w:rPr>
-            </w:pPr>
-            <w:r>
-              <w:rPr>
-                <w:lang w:eastAsia="ja-JP"/>
-              </w:rPr>
-              <w:t>22</w:t>
-            </w:r>
-            <w:r>
-              <w:rPr>
-                <w:lang w:eastAsia="ja-JP"/>
-              </w:rPr>
-              <w:t>-05-</w:t>
-            </w:r>
-            <w:r>
-              <w:rPr>
-                <w:lang w:eastAsia="ja-JP"/>
-              </w:rPr>
-              <w:t>2015</w:t>
+            </w:pPr>
+            <w:r>
+              <w:rPr>
+                <w:rFonts w:hint="eastAsia"/>
+              </w:rPr>
+              <w:t>２０１５年５月２２日</w:t>
             </w:r>
           </w:p>
         </w:tc>
@@ -3019,14 +2915,8 @@
           <w:p>
             <w:pPr>
               <w:pStyle w:val="Bang"/>
-              <w:rPr>
-                <w:lang w:eastAsia="ja-JP"/>
-              </w:rPr>
-            </w:pPr>
-            <w:r>
-              <w:rPr>
-                <w:lang w:eastAsia="ja-JP"/>
-              </w:rPr>
+            </w:pPr>
+            <w:r>
               <w:t>Study Web service with .NET</w:t>
             </w:r>
           </w:p>
@@ -3038,14 +2928,8 @@
           <w:p>
             <w:pPr>
               <w:pStyle w:val="Bang"/>
-              <w:rPr>
-                <w:lang w:eastAsia="ja-JP"/>
-              </w:rPr>
-            </w:pPr>
-            <w:r>
-              <w:rPr>
-                <w:lang w:eastAsia="ja-JP"/>
-              </w:rPr>
+            </w:pPr>
+            <w:r>
               <w:t>Trinh Thi Tuyet Mai</w:t>
             </w:r>
           </w:p>
@@ -3058,27 +2942,12 @@
           <w:p>
             <w:pPr>
               <w:pStyle w:val="Bang"/>
-              <w:rPr>
-                <w:lang w:eastAsia="ja-JP"/>
-              </w:rPr>
-            </w:pPr>
-            <w:r>
-              <w:rPr>
-                <w:lang w:eastAsia="ja-JP"/>
-              </w:rPr>
-              <w:t>22</w:t>
-            </w:r>
-            <w:r>
-              <w:rPr>
-                <w:lang w:eastAsia="ja-JP"/>
-              </w:rPr>
-              <w:t>-05-</w:t>
-            </w:r>
-            <w:r>
-              <w:rPr>
-                <w:lang w:eastAsia="ja-JP"/>
-              </w:rPr>
-              <w:t>2015</w:t>
+            </w:pPr>
+            <w:r>
+              <w:rPr>
+                <w:rFonts w:hint="eastAsia"/>
+              </w:rPr>
+              <w:t>２０１５年５月２２日</w:t>
             </w:r>
           </w:p>
         </w:tc>
@@ -3092,14 +2961,8 @@
           <w:p>
             <w:pPr>
               <w:pStyle w:val="Bang"/>
-              <w:rPr>
-                <w:lang w:eastAsia="ja-JP"/>
-              </w:rPr>
-            </w:pPr>
-            <w:r>
-              <w:rPr>
-                <w:lang w:eastAsia="ja-JP"/>
-              </w:rPr>
+            </w:pPr>
+            <w:r>
               <w:t>Q&amp;A Management</w:t>
             </w:r>
           </w:p>
@@ -3111,14 +2974,8 @@
           <w:p>
             <w:pPr>
               <w:pStyle w:val="Bang"/>
-              <w:rPr>
-                <w:lang w:eastAsia="ja-JP"/>
-              </w:rPr>
-            </w:pPr>
-            <w:r>
-              <w:rPr>
-                <w:lang w:eastAsia="ja-JP"/>
-              </w:rPr>
+            </w:pPr>
+            <w:r>
               <w:t>Trinh Thi Tuyet Mai</w:t>
             </w:r>
           </w:p>
@@ -3131,15 +2988,12 @@
           <w:p>
             <w:pPr>
               <w:pStyle w:val="Bang"/>
-              <w:rPr>
-                <w:lang w:eastAsia="ja-JP"/>
-              </w:rPr>
-            </w:pPr>
-            <w:r>
-              <w:rPr>
-                <w:lang w:eastAsia="ja-JP"/>
-              </w:rPr>
-              <w:t>22-05-2015</w:t>
+            </w:pPr>
+            <w:r>
+              <w:rPr>
+                <w:rFonts w:hint="eastAsia"/>
+              </w:rPr>
+              <w:t>２０１５年５月２２日</w:t>
             </w:r>
           </w:p>
         </w:tc>
@@ -3155,28 +3009,7 @@
               <w:pStyle w:val="Bang"/>
             </w:pPr>
             <w:r>
-              <w:t>BL</w:t>
-            </w:r>
-            <w:r>
-              <w:t>_</w:t>
-            </w:r>
-            <w:r>
-              <w:rPr>
-                <w:lang w:eastAsia="ja-JP"/>
-              </w:rPr>
-              <w:t>Concept_Design</w:t>
-            </w:r>
-            <w:r>
-              <w:t>_v</w:t>
-            </w:r>
-            <w:r>
-              <w:rPr>
-                <w:lang w:eastAsia="ja-JP"/>
-              </w:rPr>
-              <w:t>1.0</w:t>
-            </w:r>
-            <w:r>
-              <w:t>_EN</w:t>
+              <w:t>BL_Concept_Design_v1.0_EN</w:t>
             </w:r>
           </w:p>
         </w:tc>
@@ -3204,15 +3037,9 @@
             </w:pPr>
             <w:r>
               <w:rPr>
-                <w:lang w:eastAsia="ja-JP"/>
-              </w:rPr>
-              <w:t>22</w:t>
-            </w:r>
-            <w:r>
-              <w:t>-05-</w:t>
-            </w:r>
-            <w:r>
-              <w:t>2015</w:t>
+                <w:rFonts w:hint="eastAsia"/>
+              </w:rPr>
+              <w:t>２０１５年５月２２日</w:t>
             </w:r>
           </w:p>
         </w:tc>
@@ -3228,25 +3055,7 @@
               <w:pStyle w:val="Bang"/>
             </w:pPr>
             <w:r>
-              <w:t>BL</w:t>
-            </w:r>
-            <w:r>
-              <w:t>_</w:t>
-            </w:r>
-            <w:r>
-              <w:t>Project_</w:t>
-            </w:r>
-            <w:r>
-              <w:t>Plan_v</w:t>
-            </w:r>
-            <w:r>
-              <w:rPr>
-                <w:lang w:eastAsia="ja-JP"/>
-              </w:rPr>
-              <w:t>1.0</w:t>
-            </w:r>
-            <w:r>
-              <w:t>_EN</w:t>
+              <w:t>BL_Project_Plan_v1.0_EN</w:t>
             </w:r>
           </w:p>
         </w:tc>
@@ -3274,15 +3083,9 @@
             </w:pPr>
             <w:r>
               <w:rPr>
-                <w:lang w:eastAsia="ja-JP"/>
-              </w:rPr>
-              <w:t>22</w:t>
-            </w:r>
-            <w:r>
-              <w:t>-05-</w:t>
-            </w:r>
-            <w:r>
-              <w:t>2015</w:t>
+                <w:rFonts w:hint="eastAsia"/>
+              </w:rPr>
+              <w:t>２０１５年５月２２日</w:t>
             </w:r>
           </w:p>
         </w:tc>
@@ -3298,19 +3101,7 @@
               <w:pStyle w:val="Bang"/>
             </w:pPr>
             <w:r>
-              <w:t>BL_Project_Schedule</w:t>
-            </w:r>
-            <w:r>
-              <w:t>_v</w:t>
-            </w:r>
-            <w:r>
-              <w:rPr>
-                <w:lang w:eastAsia="ja-JP"/>
-              </w:rPr>
-              <w:t>1.0</w:t>
-            </w:r>
-            <w:r>
-              <w:t>_EN</w:t>
+              <w:t>BL_Project_Schedule_v1.0_EN</w:t>
             </w:r>
           </w:p>
         </w:tc>
@@ -3323,10 +3114,7 @@
               <w:pStyle w:val="Bang"/>
             </w:pPr>
             <w:r>
-              <w:t>Nguyen Thanh</w:t>
-            </w:r>
-            <w:r>
-              <w:t xml:space="preserve"> Nam</w:t>
+              <w:t>Nguyen Thanh Nam</w:t>
             </w:r>
           </w:p>
         </w:tc>
@@ -3341,15 +3129,9 @@
             </w:pPr>
             <w:r>
               <w:rPr>
-                <w:lang w:eastAsia="ja-JP"/>
-              </w:rPr>
-              <w:t>22</w:t>
-            </w:r>
-            <w:r>
-              <w:t>-05-</w:t>
-            </w:r>
-            <w:r>
-              <w:t>2015</w:t>
+                <w:rFonts w:hint="eastAsia"/>
+              </w:rPr>
+              <w:t>２０１５年５月２２日</w:t>
             </w:r>
           </w:p>
         </w:tc>
@@ -3416,7 +3198,10 @@
               <w:pStyle w:val="Bang"/>
             </w:pPr>
             <w:r>
-              <w:t>22-05-2015</w:t>
+              <w:rPr>
+                <w:rFonts w:hint="eastAsia"/>
+              </w:rPr>
+              <w:t>２０１５年５月２２日</w:t>
             </w:r>
           </w:p>
         </w:tc>
@@ -3432,25 +3217,7 @@
               <w:pStyle w:val="Bang"/>
             </w:pPr>
             <w:r>
-              <w:t>BL</w:t>
-            </w:r>
-            <w:r>
-              <w:t>_</w:t>
-            </w:r>
-            <w:r>
-              <w:rPr>
-                <w:lang w:eastAsia="ja-JP"/>
-              </w:rPr>
-              <w:t xml:space="preserve"> </w:t>
-            </w:r>
-            <w:r>
-              <w:t>Progress_Report2</w:t>
-            </w:r>
-            <w:r>
-              <w:t>_</w:t>
-            </w:r>
-            <w:r>
-              <w:t>Week02</w:t>
+              <w:t>BL_ Progress_Report2_Week02</w:t>
             </w:r>
           </w:p>
         </w:tc>
@@ -3485,7 +3252,10 @@
               <w:pStyle w:val="Bang"/>
             </w:pPr>
             <w:r>
-              <w:t>22-05-2015</w:t>
+              <w:rPr>
+                <w:rFonts w:hint="eastAsia"/>
+              </w:rPr>
+              <w:t>２０１５年５月２２日</w:t>
             </w:r>
           </w:p>
         </w:tc>
@@ -3513,14 +3283,8 @@
           <w:p>
             <w:pPr>
               <w:pStyle w:val="Bang"/>
-              <w:rPr>
-                <w:lang w:eastAsia="ja-JP"/>
-              </w:rPr>
-            </w:pPr>
-            <w:r>
-              <w:rPr>
-                <w:lang w:eastAsia="ja-JP"/>
-              </w:rPr>
+            </w:pPr>
+            <w:r>
               <w:t>Bui Bich Phuong</w:t>
             </w:r>
           </w:p>
@@ -3533,15 +3297,12 @@
           <w:p>
             <w:pPr>
               <w:pStyle w:val="Bang"/>
-              <w:rPr>
-                <w:lang w:eastAsia="ja-JP"/>
-              </w:rPr>
-            </w:pPr>
-            <w:r>
-              <w:rPr>
-                <w:lang w:eastAsia="ja-JP"/>
-              </w:rPr>
-              <w:t>22-05-2015</w:t>
+            </w:pPr>
+            <w:r>
+              <w:rPr>
+                <w:rFonts w:hint="eastAsia"/>
+              </w:rPr>
+              <w:t>２０１５年５月２２日</w:t>
             </w:r>
           </w:p>
         </w:tc>
@@ -3569,14 +3330,8 @@
           <w:p>
             <w:pPr>
               <w:pStyle w:val="Bang"/>
-              <w:rPr>
-                <w:lang w:eastAsia="ja-JP"/>
-              </w:rPr>
-            </w:pPr>
-            <w:r>
-              <w:rPr>
-                <w:lang w:eastAsia="ja-JP"/>
-              </w:rPr>
+            </w:pPr>
+            <w:r>
               <w:t>Bui Bich Phuong</w:t>
             </w:r>
           </w:p>
@@ -3589,15 +3344,12 @@
           <w:p>
             <w:pPr>
               <w:pStyle w:val="Bang"/>
-              <w:rPr>
-                <w:lang w:eastAsia="ja-JP"/>
-              </w:rPr>
-            </w:pPr>
-            <w:r>
-              <w:rPr>
-                <w:lang w:eastAsia="ja-JP"/>
-              </w:rPr>
-              <w:t>22-05-2015</w:t>
+            </w:pPr>
+            <w:r>
+              <w:rPr>
+                <w:rFonts w:hint="eastAsia"/>
+              </w:rPr>
+              <w:t>２０１５年５月２２日</w:t>
             </w:r>
           </w:p>
         </w:tc>
@@ -3625,14 +3377,8 @@
           <w:p>
             <w:pPr>
               <w:pStyle w:val="Bang"/>
-              <w:rPr>
-                <w:lang w:eastAsia="ja-JP"/>
-              </w:rPr>
-            </w:pPr>
-            <w:r>
-              <w:rPr>
-                <w:lang w:eastAsia="ja-JP"/>
-              </w:rPr>
+            </w:pPr>
+            <w:r>
               <w:t>Bui Bich Phuong</w:t>
             </w:r>
           </w:p>
@@ -3648,9 +3394,9 @@
             </w:pPr>
             <w:r>
               <w:rPr>
-                <w:lang w:eastAsia="ja-JP"/>
-              </w:rPr>
-              <w:t>22-05-2015</w:t>
+                <w:rFonts w:hint="eastAsia"/>
+              </w:rPr>
+              <w:t>２０１５年５月２２日</w:t>
             </w:r>
           </w:p>
         </w:tc>
@@ -3664,9 +3410,41 @@
           <w:p>
             <w:pPr>
               <w:pStyle w:val="Bang"/>
-            </w:pPr>
-            <w:r>
-              <w:t>Review Concept Design with checklist</w:t>
+              <w:rPr>
+                <w:rFonts w:hint="eastAsia"/>
+                <w:sz w:val="20"/>
+              </w:rPr>
+            </w:pPr>
+            <w:r>
+              <w:rPr>
+                <w:rFonts w:hint="eastAsia"/>
+              </w:rPr>
+              <w:lastRenderedPageBreak/>
+              <w:t>チェックリスト</w:t>
+            </w:r>
+            <w:r>
+              <w:rPr>
+                <w:rFonts w:hint="eastAsia"/>
+              </w:rPr>
+              <w:t>で</w:t>
+            </w:r>
+            <w:r>
+              <w:rPr>
+                <w:rFonts w:hint="eastAsia"/>
+              </w:rPr>
+              <w:t>コンセプトデザインを</w:t>
+            </w:r>
+            <w:r>
+              <w:rPr>
+                <w:rFonts w:hint="eastAsia"/>
+              </w:rPr>
+              <w:t>レビュー</w:t>
+            </w:r>
+            <w:r>
+              <w:rPr>
+                <w:rFonts w:hint="eastAsia"/>
+              </w:rPr>
+              <w:t>します</w:t>
             </w:r>
           </w:p>
         </w:tc>
@@ -3678,28 +3456,16 @@
           <w:p>
             <w:pPr>
               <w:pStyle w:val="Bang"/>
-              <w:rPr>
-                <w:lang w:eastAsia="ja-JP"/>
-              </w:rPr>
-            </w:pPr>
-            <w:r>
-              <w:rPr>
-                <w:lang w:eastAsia="ja-JP"/>
-              </w:rPr>
+            </w:pPr>
+            <w:r>
               <w:t>Trinh Thi Tuyet Mai</w:t>
             </w:r>
           </w:p>
           <w:p>
             <w:pPr>
               <w:pStyle w:val="Bang"/>
-              <w:rPr>
-                <w:lang w:eastAsia="ja-JP"/>
-              </w:rPr>
-            </w:pPr>
-            <w:r>
-              <w:rPr>
-                <w:lang w:eastAsia="ja-JP"/>
-              </w:rPr>
+            </w:pPr>
+            <w:r>
               <w:t>Bui Bich Phuong</w:t>
             </w:r>
           </w:p>
@@ -3712,15 +3478,12 @@
           <w:p>
             <w:pPr>
               <w:pStyle w:val="Bang"/>
-              <w:rPr>
-                <w:lang w:eastAsia="ja-JP"/>
-              </w:rPr>
-            </w:pPr>
-            <w:r>
-              <w:rPr>
-                <w:lang w:eastAsia="ja-JP"/>
-              </w:rPr>
-              <w:t>22-05-2015</w:t>
+            </w:pPr>
+            <w:r>
+              <w:rPr>
+                <w:rFonts w:hint="eastAsia"/>
+              </w:rPr>
+              <w:t>２０１５年５月２２日</w:t>
             </w:r>
           </w:p>
         </w:tc>
@@ -3736,7 +3499,28 @@
               <w:pStyle w:val="Bang"/>
             </w:pPr>
             <w:r>
-              <w:t>Review Project plan with checklist</w:t>
+              <w:rPr>
+                <w:rFonts w:hint="eastAsia"/>
+              </w:rPr>
+              <w:t>チェックリスト</w:t>
+            </w:r>
+            <w:r>
+              <w:rPr>
+                <w:rFonts w:hint="eastAsia"/>
+              </w:rPr>
+              <w:t>で</w:t>
+            </w:r>
+            <w:r>
+              <w:rPr>
+                <w:rFonts w:hint="eastAsia"/>
+              </w:rPr>
+              <w:t>プロジェクト計画をレビュー</w:t>
+            </w:r>
+            <w:r>
+              <w:rPr>
+                <w:rFonts w:hint="eastAsia"/>
+              </w:rPr>
+              <w:t>します</w:t>
             </w:r>
           </w:p>
         </w:tc>
@@ -3748,28 +3532,16 @@
           <w:p>
             <w:pPr>
               <w:pStyle w:val="Bang"/>
-              <w:rPr>
-                <w:lang w:eastAsia="ja-JP"/>
-              </w:rPr>
-            </w:pPr>
-            <w:r>
-              <w:rPr>
-                <w:lang w:eastAsia="ja-JP"/>
-              </w:rPr>
+            </w:pPr>
+            <w:r>
               <w:t>Trinh Thi Tuyet Mai</w:t>
             </w:r>
           </w:p>
           <w:p>
             <w:pPr>
               <w:pStyle w:val="Bang"/>
-              <w:rPr>
-                <w:lang w:eastAsia="ja-JP"/>
-              </w:rPr>
-            </w:pPr>
-            <w:r>
-              <w:rPr>
-                <w:lang w:eastAsia="ja-JP"/>
-              </w:rPr>
+            </w:pPr>
+            <w:r>
               <w:t>Bui Bich Phuong</w:t>
             </w:r>
           </w:p>
@@ -3782,15 +3554,12 @@
           <w:p>
             <w:pPr>
               <w:pStyle w:val="Bang"/>
-              <w:rPr>
-                <w:lang w:eastAsia="ja-JP"/>
-              </w:rPr>
-            </w:pPr>
-            <w:r>
-              <w:rPr>
-                <w:lang w:eastAsia="ja-JP"/>
-              </w:rPr>
-              <w:t>22-05-2015</w:t>
+            </w:pPr>
+            <w:r>
+              <w:rPr>
+                <w:rFonts w:hint="eastAsia"/>
+              </w:rPr>
+              <w:t>２０１５年５月２２日</w:t>
             </w:r>
           </w:p>
         </w:tc>
@@ -3822,7 +3591,7 @@
         <w:pStyle w:val="Content"/>
         <w:ind w:left="0"/>
         <w:rPr>
-          <w:rFonts w:ascii="Times New Roman" w:hAnsi="Times New Roman" w:hint="eastAsia"/>
+          <w:rFonts w:ascii="Times New Roman" w:hAnsi="Times New Roman"/>
           <w:sz w:val="22"/>
           <w:szCs w:val="22"/>
           <w:lang w:eastAsia="ja-JP"/>
@@ -4203,16 +3972,7 @@
           <w:szCs w:val="22"/>
           <w:lang w:eastAsia="ja-JP"/>
         </w:rPr>
-        <w:t>です</w:t>
-      </w:r>
-      <w:r>
-        <w:rPr>
-          <w:rFonts w:ascii="Times New Roman" w:hAnsi="Times New Roman" w:hint="eastAsia"/>
-          <w:sz w:val="22"/>
-          <w:szCs w:val="22"/>
-          <w:lang w:eastAsia="ja-JP"/>
-        </w:rPr>
-        <w:t>。</w:t>
+        <w:t>です。</w:t>
       </w:r>
     </w:p>
     <w:p>
@@ -4267,25 +4027,7 @@
           <w:szCs w:val="22"/>
           <w:lang w:eastAsia="ja-JP"/>
         </w:rPr>
-        <w:t>の</w:t>
-      </w:r>
-      <w:r>
-        <w:rPr>
-          <w:rFonts w:ascii="Times New Roman" w:hAnsi="Times New Roman" w:hint="eastAsia"/>
-          <w:sz w:val="22"/>
-          <w:szCs w:val="22"/>
-          <w:lang w:eastAsia="ja-JP"/>
-        </w:rPr>
-        <w:t>方法</w:t>
-      </w:r>
-      <w:r>
-        <w:rPr>
-          <w:rFonts w:ascii="Times New Roman" w:hAnsi="Times New Roman" w:hint="eastAsia"/>
-          <w:sz w:val="22"/>
-          <w:szCs w:val="22"/>
-          <w:lang w:eastAsia="ja-JP"/>
-        </w:rPr>
-        <w:t>と効果を上げて、</w:t>
+        <w:t>の方法と効果を上げて、</w:t>
       </w:r>
       <w:r>
         <w:rPr>
@@ -4434,7 +4176,7 @@
           <w:szCs w:val="22"/>
           <w:lang w:eastAsia="ja-JP"/>
         </w:rPr>
-        <w:t>チームの管理計画を</w:t>
+        <w:t>チームの管理計画を定義し</w:t>
       </w:r>
       <w:r>
         <w:rPr>
@@ -4443,7 +4185,7 @@
           <w:szCs w:val="22"/>
           <w:lang w:eastAsia="ja-JP"/>
         </w:rPr>
-        <w:t>定義し</w:t>
+        <w:t>て、</w:t>
       </w:r>
       <w:r>
         <w:rPr>
@@ -4452,15 +4194,6 @@
           <w:szCs w:val="22"/>
           <w:lang w:eastAsia="ja-JP"/>
         </w:rPr>
-        <w:t>て、</w:t>
-      </w:r>
-      <w:r>
-        <w:rPr>
-          <w:rFonts w:asciiTheme="minorEastAsia" w:eastAsiaTheme="minorEastAsia" w:hAnsiTheme="minorEastAsia" w:hint="eastAsia"/>
-          <w:sz w:val="22"/>
-          <w:szCs w:val="22"/>
-          <w:lang w:eastAsia="ja-JP"/>
-        </w:rPr>
         <w:t>保護します。</w:t>
       </w:r>
     </w:p>
@@ -4471,7 +4204,6 @@
         <w:ind w:left="0"/>
       </w:pPr>
       <w:r>
-        <w:lastRenderedPageBreak/>
         <w:tab/>
       </w:r>
       <w:r>
@@ -4519,8 +4251,6 @@
         </w:rPr>
         <w:t xml:space="preserve">                                                                                         </w:t>
       </w:r>
-      <w:bookmarkStart w:id="0" w:name="_GoBack"/>
-      <w:bookmarkEnd w:id="0"/>
       <w:r>
         <w:rPr>
           <w:rFonts w:hint="eastAsia"/>
@@ -4541,9 +4271,10 @@
     </w:p>
     <w:sectPr>
       <w:footerReference w:type="default" r:id="rId8"/>
-      <w:pgSz w:w="12240" w:h="15840" w:code="1"/>
+      <w:pgSz w:w="11907" w:h="16839" w:code="9"/>
       <w:pgMar w:top="1152" w:right="1440" w:bottom="1152" w:left="1440" w:header="720" w:footer="720" w:gutter="0"/>
       <w:cols w:space="709"/>
+      <w:docGrid w:linePitch="272"/>
     </w:sectPr>
   </w:body>
 </w:document>
@@ -6908,14 +6639,16 @@
     <w:name w:val="Bang"/>
     <w:basedOn w:val="Header"/>
     <w:autoRedefine/>
+    <w:rsid w:val="003B01C1"/>
     <w:pPr>
       <w:spacing w:before="80" w:after="80"/>
       <w:ind w:left="0"/>
     </w:pPr>
     <w:rPr>
-      <w:rFonts w:ascii="Tahoma" w:hAnsi="Tahoma" w:cs="Tahoma"/>
+      <w:rFonts w:ascii="Arial" w:hAnsi="Arial" w:cs="Arial"/>
       <w:bCs/>
-      <w:sz w:val="18"/>
+      <w:sz w:val="22"/>
+      <w:lang w:eastAsia="ja-JP"/>
     </w:rPr>
   </w:style>
   <w:style w:type="paragraph" w:customStyle="1" w:styleId="NormalTB">

</xml_diff>